<commit_message>
Updated Zaki's page and sources
im so done with this class
</commit_message>
<xml_diff>
--- a/CurrentEmerging/Sources.docx
+++ b/CurrentEmerging/Sources.docx
@@ -6,49 +6,64 @@
       <w:pPr>
         <w:jc w:val="center"/>
         <w:rPr>
+          <w:rFonts w:ascii="Times New Roman" w:hAnsi="Times New Roman" w:cs="Times New Roman"/>
           <w:b/>
           <w:bCs/>
-          <w:sz w:val="36"/>
-          <w:szCs w:val="36"/>
+          <w:sz w:val="24"/>
+          <w:szCs w:val="24"/>
         </w:rPr>
       </w:pPr>
       <w:r>
         <w:rPr>
+          <w:rFonts w:ascii="Times New Roman" w:hAnsi="Times New Roman" w:cs="Times New Roman"/>
           <w:b/>
           <w:bCs/>
-          <w:sz w:val="36"/>
-          <w:szCs w:val="36"/>
+          <w:sz w:val="24"/>
+          <w:szCs w:val="24"/>
         </w:rPr>
         <w:t>3D Printing Project</w:t>
       </w:r>
     </w:p>
     <w:sdt>
       <w:sdtPr>
+        <w:rPr>
+          <w:rFonts w:ascii="Times New Roman" w:eastAsiaTheme="minorHAnsi" w:hAnsi="Times New Roman" w:cs="Times New Roman"/>
+          <w:color w:val="auto"/>
+          <w:sz w:val="24"/>
+          <w:szCs w:val="24"/>
+        </w:rPr>
         <w:id w:val="-653142097"/>
         <w:docPartObj>
           <w:docPartGallery w:val="Bibliographies"/>
           <w:docPartUnique/>
         </w:docPartObj>
       </w:sdtPr>
-      <w:sdtEndPr>
-        <w:rPr>
-          <w:rFonts w:asciiTheme="minorHAnsi" w:eastAsiaTheme="minorHAnsi" w:hAnsiTheme="minorHAnsi" w:cstheme="minorBidi"/>
-          <w:color w:val="auto"/>
-          <w:sz w:val="22"/>
-          <w:szCs w:val="22"/>
-        </w:rPr>
-      </w:sdtEndPr>
       <w:sdtContent>
         <w:p>
           <w:pPr>
             <w:pStyle w:val="Heading1"/>
+            <w:rPr>
+              <w:rFonts w:ascii="Times New Roman" w:hAnsi="Times New Roman" w:cs="Times New Roman"/>
+              <w:sz w:val="24"/>
+              <w:szCs w:val="24"/>
+            </w:rPr>
           </w:pPr>
           <w:r>
+            <w:rPr>
+              <w:rFonts w:ascii="Times New Roman" w:hAnsi="Times New Roman" w:cs="Times New Roman"/>
+              <w:sz w:val="24"/>
+              <w:szCs w:val="24"/>
+            </w:rPr>
             <w:t>References</w:t>
           </w:r>
         </w:p>
         <w:sdt>
           <w:sdtPr>
+            <w:rPr>
+              <w:rFonts w:ascii="Times New Roman" w:hAnsi="Times New Roman" w:cs="Times New Roman"/>
+              <w:sz w:val="24"/>
+              <w:szCs w:val="24"/>
+            </w:rPr>
             <w:id w:val="-573587230"/>
             <w:bibliography/>
           </w:sdtPr>
@@ -58,6 +73,7 @@
                 <w:pStyle w:val="Bibliography"/>
                 <w:ind w:left="720" w:hanging="720"/>
                 <w:rPr>
+                  <w:rFonts w:ascii="Times New Roman" w:hAnsi="Times New Roman" w:cs="Times New Roman"/>
                   <w:noProof/>
                   <w:kern w:val="0"/>
                   <w:sz w:val="24"/>
@@ -66,31 +82,55 @@
                 </w:rPr>
               </w:pPr>
               <w:r>
+                <w:rPr>
+                  <w:rFonts w:ascii="Times New Roman" w:hAnsi="Times New Roman" w:cs="Times New Roman"/>
+                  <w:sz w:val="24"/>
+                  <w:szCs w:val="24"/>
+                </w:rPr>
                 <w:fldChar w:fldCharType="begin"/>
               </w:r>
               <w:r>
+                <w:rPr>
+                  <w:rFonts w:ascii="Times New Roman" w:hAnsi="Times New Roman" w:cs="Times New Roman"/>
+                  <w:sz w:val="24"/>
+                  <w:szCs w:val="24"/>
+                </w:rPr>
                 <w:instrText xml:space="preserve"> BIBLIOGRAPHY </w:instrText>
               </w:r>
               <w:r>
+                <w:rPr>
+                  <w:rFonts w:ascii="Times New Roman" w:hAnsi="Times New Roman" w:cs="Times New Roman"/>
+                  <w:sz w:val="24"/>
+                  <w:szCs w:val="24"/>
+                </w:rPr>
                 <w:fldChar w:fldCharType="separate"/>
               </w:r>
               <w:r>
                 <w:rPr>
-                  <w:noProof/>
+                  <w:rFonts w:ascii="Times New Roman" w:hAnsi="Times New Roman" w:cs="Times New Roman"/>
+                  <w:noProof/>
+                  <w:sz w:val="24"/>
+                  <w:szCs w:val="24"/>
                 </w:rPr>
                 <w:t xml:space="preserve">MarkForged. (n.d.). </w:t>
               </w:r>
               <w:r>
                 <w:rPr>
+                  <w:rFonts w:ascii="Times New Roman" w:hAnsi="Times New Roman" w:cs="Times New Roman"/>
                   <w:i/>
                   <w:iCs/>
                   <w:noProof/>
+                  <w:sz w:val="24"/>
+                  <w:szCs w:val="24"/>
                 </w:rPr>
                 <w:t>3D Printing and the Environmental Impact of Manufacturing</w:t>
               </w:r>
               <w:r>
                 <w:rPr>
-                  <w:noProof/>
+                  <w:rFonts w:ascii="Times New Roman" w:hAnsi="Times New Roman" w:cs="Times New Roman"/>
+                  <w:noProof/>
+                  <w:sz w:val="24"/>
+                  <w:szCs w:val="24"/>
                 </w:rPr>
                 <w:t>. Retrieved from MarkForged: https://markforged.com/resources/blog/3d-printing-and-the-environmental-impact-of-manufacturing</w:t>
               </w:r>
@@ -100,26 +140,38 @@
                 <w:pStyle w:val="Bibliography"/>
                 <w:ind w:left="720" w:hanging="720"/>
                 <w:rPr>
-                  <w:noProof/>
+                  <w:rFonts w:ascii="Times New Roman" w:hAnsi="Times New Roman" w:cs="Times New Roman"/>
+                  <w:noProof/>
+                  <w:sz w:val="24"/>
+                  <w:szCs w:val="24"/>
                 </w:rPr>
               </w:pPr>
               <w:r>
                 <w:rPr>
-                  <w:noProof/>
+                  <w:rFonts w:ascii="Times New Roman" w:hAnsi="Times New Roman" w:cs="Times New Roman"/>
+                  <w:noProof/>
+                  <w:sz w:val="24"/>
+                  <w:szCs w:val="24"/>
                 </w:rPr>
                 <w:t xml:space="preserve">Naoum, K. d., &amp; Conniff, M. (2025, March 25). </w:t>
               </w:r>
               <w:r>
                 <w:rPr>
+                  <w:rFonts w:ascii="Times New Roman" w:hAnsi="Times New Roman" w:cs="Times New Roman"/>
                   <w:i/>
                   <w:iCs/>
                   <w:noProof/>
+                  <w:sz w:val="24"/>
+                  <w:szCs w:val="24"/>
                 </w:rPr>
                 <w:t>10 applications and examples of 3D printing uses</w:t>
               </w:r>
               <w:r>
                 <w:rPr>
-                  <w:noProof/>
+                  <w:rFonts w:ascii="Times New Roman" w:hAnsi="Times New Roman" w:cs="Times New Roman"/>
+                  <w:noProof/>
+                  <w:sz w:val="24"/>
+                  <w:szCs w:val="24"/>
                 </w:rPr>
                 <w:t>. Retrieved from Xometry: https://www.xometry.com/resources/3d-printing/applications-of-3d-printing/</w:t>
               </w:r>
@@ -129,26 +181,38 @@
                 <w:pStyle w:val="Bibliography"/>
                 <w:ind w:left="720" w:hanging="720"/>
                 <w:rPr>
-                  <w:noProof/>
+                  <w:rFonts w:ascii="Times New Roman" w:hAnsi="Times New Roman" w:cs="Times New Roman"/>
+                  <w:noProof/>
+                  <w:sz w:val="24"/>
+                  <w:szCs w:val="24"/>
                 </w:rPr>
               </w:pPr>
               <w:r>
                 <w:rPr>
-                  <w:noProof/>
+                  <w:rFonts w:ascii="Times New Roman" w:hAnsi="Times New Roman" w:cs="Times New Roman"/>
+                  <w:noProof/>
+                  <w:sz w:val="24"/>
+                  <w:szCs w:val="24"/>
                 </w:rPr>
                 <w:t xml:space="preserve">Prior, M. (2024, July 30). </w:t>
               </w:r>
               <w:r>
                 <w:rPr>
+                  <w:rFonts w:ascii="Times New Roman" w:hAnsi="Times New Roman" w:cs="Times New Roman"/>
                   <w:i/>
                   <w:iCs/>
                   <w:noProof/>
+                  <w:sz w:val="24"/>
+                  <w:szCs w:val="24"/>
                 </w:rPr>
                 <w:t>10 Reasons Why 3D Printing Is Considered Sustainable</w:t>
               </w:r>
               <w:r>
                 <w:rPr>
-                  <w:noProof/>
+                  <w:rFonts w:ascii="Times New Roman" w:hAnsi="Times New Roman" w:cs="Times New Roman"/>
+                  <w:noProof/>
+                  <w:sz w:val="24"/>
+                  <w:szCs w:val="24"/>
                 </w:rPr>
                 <w:t>. Retrieved from 3DNatives: https://www.3dnatives.com/en/10-reasons-why-3d-printing-is-considered-sustainable-300720244/</w:t>
               </w:r>
@@ -158,26 +222,38 @@
                 <w:pStyle w:val="Bibliography"/>
                 <w:ind w:left="720" w:hanging="720"/>
                 <w:rPr>
-                  <w:noProof/>
+                  <w:rFonts w:ascii="Times New Roman" w:hAnsi="Times New Roman" w:cs="Times New Roman"/>
+                  <w:noProof/>
+                  <w:sz w:val="24"/>
+                  <w:szCs w:val="24"/>
                 </w:rPr>
               </w:pPr>
               <w:r>
                 <w:rPr>
-                  <w:noProof/>
+                  <w:rFonts w:ascii="Times New Roman" w:hAnsi="Times New Roman" w:cs="Times New Roman"/>
+                  <w:noProof/>
+                  <w:sz w:val="24"/>
+                  <w:szCs w:val="24"/>
                 </w:rPr>
                 <w:t xml:space="preserve">Raise3D. (2024, June 24). </w:t>
               </w:r>
               <w:r>
                 <w:rPr>
+                  <w:rFonts w:ascii="Times New Roman" w:hAnsi="Times New Roman" w:cs="Times New Roman"/>
                   <w:i/>
                   <w:iCs/>
                   <w:noProof/>
+                  <w:sz w:val="24"/>
+                  <w:szCs w:val="24"/>
                 </w:rPr>
                 <w:t>3D Printing Applications: 12 Industries and Examples</w:t>
               </w:r>
               <w:r>
                 <w:rPr>
-                  <w:noProof/>
+                  <w:rFonts w:ascii="Times New Roman" w:hAnsi="Times New Roman" w:cs="Times New Roman"/>
+                  <w:noProof/>
+                  <w:sz w:val="24"/>
+                  <w:szCs w:val="24"/>
                 </w:rPr>
                 <w:t>. Retrieved from Raise3D: https://www.raise3d.com/blog/3d-printing-applications/</w:t>
               </w:r>
@@ -187,26 +263,38 @@
                 <w:pStyle w:val="Bibliography"/>
                 <w:ind w:left="720" w:hanging="720"/>
                 <w:rPr>
-                  <w:noProof/>
+                  <w:rFonts w:ascii="Times New Roman" w:hAnsi="Times New Roman" w:cs="Times New Roman"/>
+                  <w:noProof/>
+                  <w:sz w:val="24"/>
+                  <w:szCs w:val="24"/>
                 </w:rPr>
               </w:pPr>
               <w:r>
                 <w:rPr>
-                  <w:noProof/>
+                  <w:rFonts w:ascii="Times New Roman" w:hAnsi="Times New Roman" w:cs="Times New Roman"/>
+                  <w:noProof/>
+                  <w:sz w:val="24"/>
+                  <w:szCs w:val="24"/>
                 </w:rPr>
                 <w:t xml:space="preserve">Raise3D. (2024, December 27). </w:t>
               </w:r>
               <w:r>
                 <w:rPr>
+                  <w:rFonts w:ascii="Times New Roman" w:hAnsi="Times New Roman" w:cs="Times New Roman"/>
                   <w:i/>
                   <w:iCs/>
                   <w:noProof/>
+                  <w:sz w:val="24"/>
+                  <w:szCs w:val="24"/>
                 </w:rPr>
                 <w:t>3D Printing Sustainability</w:t>
               </w:r>
               <w:r>
                 <w:rPr>
-                  <w:noProof/>
+                  <w:rFonts w:ascii="Times New Roman" w:hAnsi="Times New Roman" w:cs="Times New Roman"/>
+                  <w:noProof/>
+                  <w:sz w:val="24"/>
+                  <w:szCs w:val="24"/>
                 </w:rPr>
                 <w:t>. Retrieved from Raise3D: https://www.raise3d.com/blog/3d-printing-sustainability/</w:t>
               </w:r>
@@ -216,26 +304,38 @@
                 <w:pStyle w:val="Bibliography"/>
                 <w:ind w:left="720" w:hanging="720"/>
                 <w:rPr>
-                  <w:noProof/>
+                  <w:rFonts w:ascii="Times New Roman" w:hAnsi="Times New Roman" w:cs="Times New Roman"/>
+                  <w:noProof/>
+                  <w:sz w:val="24"/>
+                  <w:szCs w:val="24"/>
                 </w:rPr>
               </w:pPr>
               <w:r>
                 <w:rPr>
-                  <w:noProof/>
+                  <w:rFonts w:ascii="Times New Roman" w:hAnsi="Times New Roman" w:cs="Times New Roman"/>
+                  <w:noProof/>
+                  <w:sz w:val="24"/>
+                  <w:szCs w:val="24"/>
                 </w:rPr>
                 <w:t xml:space="preserve">Sinterit. (n.d.). </w:t>
               </w:r>
               <w:r>
                 <w:rPr>
+                  <w:rFonts w:ascii="Times New Roman" w:hAnsi="Times New Roman" w:cs="Times New Roman"/>
                   <w:i/>
                   <w:iCs/>
                   <w:noProof/>
+                  <w:sz w:val="24"/>
+                  <w:szCs w:val="24"/>
                 </w:rPr>
                 <w:t>3D printing sustainable materials</w:t>
               </w:r>
               <w:r>
                 <w:rPr>
-                  <w:noProof/>
+                  <w:rFonts w:ascii="Times New Roman" w:hAnsi="Times New Roman" w:cs="Times New Roman"/>
+                  <w:noProof/>
+                  <w:sz w:val="24"/>
+                  <w:szCs w:val="24"/>
                 </w:rPr>
                 <w:t>. Retrieved from Sinterit: https://sinterit.com/3d-printing-guide/sustainability-in-3d-printing/3d-printing-sustainable-materials/</w:t>
               </w:r>
@@ -245,26 +345,38 @@
                 <w:pStyle w:val="Bibliography"/>
                 <w:ind w:left="720" w:hanging="720"/>
                 <w:rPr>
-                  <w:noProof/>
+                  <w:rFonts w:ascii="Times New Roman" w:hAnsi="Times New Roman" w:cs="Times New Roman"/>
+                  <w:noProof/>
+                  <w:sz w:val="24"/>
+                  <w:szCs w:val="24"/>
                 </w:rPr>
               </w:pPr>
               <w:r>
                 <w:rPr>
-                  <w:noProof/>
+                  <w:rFonts w:ascii="Times New Roman" w:hAnsi="Times New Roman" w:cs="Times New Roman"/>
+                  <w:noProof/>
+                  <w:sz w:val="24"/>
+                  <w:szCs w:val="24"/>
                 </w:rPr>
                 <w:t xml:space="preserve">Ward, C. (2024, May 10). </w:t>
               </w:r>
               <w:r>
                 <w:rPr>
+                  <w:rFonts w:ascii="Times New Roman" w:hAnsi="Times New Roman" w:cs="Times New Roman"/>
                   <w:i/>
                   <w:iCs/>
                   <w:noProof/>
+                  <w:sz w:val="24"/>
+                  <w:szCs w:val="24"/>
                 </w:rPr>
                 <w:t>How Much Does It Cost to Launch a Falcon 9 (and Other Rockets)?</w:t>
               </w:r>
               <w:r>
                 <w:rPr>
-                  <w:noProof/>
+                  <w:rFonts w:ascii="Times New Roman" w:hAnsi="Times New Roman" w:cs="Times New Roman"/>
+                  <w:noProof/>
+                  <w:sz w:val="24"/>
+                  <w:szCs w:val="24"/>
                 </w:rPr>
                 <w:t xml:space="preserve"> Retrieved from Syfy: https://www.syfy.com/syfy-wire/how-much-does-it-cost-to-launch-a-falcon-9-and-other-rockets#:~:text=The%20per%20pound%20cost%20of,one%20of%20those%20Mars%20portals.</w:t>
               </w:r>
@@ -274,31 +386,47 @@
                 <w:pStyle w:val="Bibliography"/>
                 <w:ind w:left="720" w:hanging="720"/>
                 <w:rPr>
-                  <w:noProof/>
+                  <w:rFonts w:ascii="Times New Roman" w:hAnsi="Times New Roman" w:cs="Times New Roman"/>
+                  <w:noProof/>
+                  <w:sz w:val="24"/>
+                  <w:szCs w:val="24"/>
                 </w:rPr>
               </w:pPr>
               <w:r>
                 <w:rPr>
-                  <w:noProof/>
+                  <w:rFonts w:ascii="Times New Roman" w:hAnsi="Times New Roman" w:cs="Times New Roman"/>
+                  <w:noProof/>
+                  <w:sz w:val="24"/>
+                  <w:szCs w:val="24"/>
                 </w:rPr>
                 <w:t xml:space="preserve">Willows, M., &amp; McDaniel, A. (2023, April 29). </w:t>
               </w:r>
               <w:r>
                 <w:rPr>
+                  <w:rFonts w:ascii="Times New Roman" w:hAnsi="Times New Roman" w:cs="Times New Roman"/>
                   <w:i/>
                   <w:iCs/>
                   <w:noProof/>
+                  <w:sz w:val="24"/>
+                  <w:szCs w:val="24"/>
                 </w:rPr>
                 <w:t>The Impact of 3D Printing Sustainability</w:t>
               </w:r>
               <w:r>
                 <w:rPr>
-                  <w:noProof/>
-                </w:rPr>
-                <w:t>. Retrieved from Sustainly: https://sustainly.com/3d-printing-sustainability/</w:t>
+                  <w:rFonts w:ascii="Times New Roman" w:hAnsi="Times New Roman" w:cs="Times New Roman"/>
+                  <w:noProof/>
+                  <w:sz w:val="24"/>
+                  <w:szCs w:val="24"/>
+                </w:rPr>
+                <w:t xml:space="preserve">. Retrieved from Sustainly: https://sustainly.com/3d-printing-sustainability/ </w:t>
               </w:r>
             </w:p>
             <w:p>
+              <w:pPr>
+                <w:pStyle w:val="NormalWeb"/>
+                <w:ind w:left="567" w:hanging="567"/>
+              </w:pPr>
               <w:r>
                 <w:rPr>
                   <w:b/>
@@ -307,6 +435,253 @@
                 </w:rPr>
                 <w:fldChar w:fldCharType="end"/>
               </w:r>
+              <w:r>
+                <w:t xml:space="preserve">Joey. (2024, December 16). </w:t>
+              </w:r>
+              <w:r>
+                <w:rPr>
+                  <w:i/>
+                  <w:iCs/>
+                </w:rPr>
+                <w:t>10 types of 3D printers: A Comprehensive Guide for 2024 - blog - meshy</w:t>
+              </w:r>
+              <w:r>
+                <w:t xml:space="preserve">. Meshy AI - The #1 AI 3D Model Generator for Creators. </w:t>
+              </w:r>
+              <w:hyperlink r:id="rId5" w:history="1">
+                <w:r>
+                  <w:rPr>
+                    <w:rStyle w:val="Hyperlink"/>
+                  </w:rPr>
+                  <w:t>https://www.meshy.ai/blog/types-of-3d-printers</w:t>
+                </w:r>
+              </w:hyperlink>
+              <w:r>
+                <w:t xml:space="preserve"> </w:t>
+              </w:r>
+              <w:r>
+                <w:t xml:space="preserve"> </w:t>
+              </w:r>
+            </w:p>
+            <w:p>
+              <w:pPr>
+                <w:pStyle w:val="NormalWeb"/>
+                <w:ind w:left="567" w:hanging="567"/>
+              </w:pPr>
+              <w:proofErr w:type="spellStart"/>
+              <w:r>
+                <w:t>Schwaar</w:t>
+              </w:r>
+              <w:proofErr w:type="spellEnd"/>
+              <w:r>
+                <w:t xml:space="preserve">, C. (2024, August 28). </w:t>
+              </w:r>
+              <w:r>
+                <w:rPr>
+                  <w:i/>
+                  <w:iCs/>
+                </w:rPr>
+                <w:t>Complete overview of the types of 3D printers | all3dp pro</w:t>
+              </w:r>
+              <w:r>
+                <w:t xml:space="preserve">. All3DP. </w:t>
+              </w:r>
+              <w:hyperlink r:id="rId6" w:history="1">
+                <w:r>
+                  <w:rPr>
+                    <w:rStyle w:val="Hyperlink"/>
+                  </w:rPr>
+                  <w:t>https://all3dp.com/1/types-of-3d-printers-3d-printing-technology/</w:t>
+                </w:r>
+              </w:hyperlink>
+              <w:r>
+                <w:t xml:space="preserve"> </w:t>
+              </w:r>
+              <w:r>
+                <w:t xml:space="preserve"> </w:t>
+              </w:r>
+            </w:p>
+            <w:p>
+              <w:pPr>
+                <w:pStyle w:val="NormalWeb"/>
+                <w:ind w:left="567" w:hanging="567"/>
+              </w:pPr>
+              <w:r>
+                <w:rPr>
+                  <w:i/>
+                  <w:iCs/>
+                </w:rPr>
+                <w:t>The impact of 3D printing sustainability</w:t>
+              </w:r>
+              <w:r>
+                <w:t xml:space="preserve">. </w:t>
+              </w:r>
+              <w:proofErr w:type="spellStart"/>
+              <w:r>
+                <w:t>Sustainly</w:t>
+              </w:r>
+              <w:proofErr w:type="spellEnd"/>
+              <w:r>
+                <w:t xml:space="preserve">. (2023, April 29). </w:t>
+              </w:r>
+              <w:hyperlink r:id="rId7" w:history="1">
+                <w:r>
+                  <w:rPr>
+                    <w:rStyle w:val="Hyperlink"/>
+                  </w:rPr>
+                  <w:t>https://sustainly.com/3d-printing-sustainability/</w:t>
+                </w:r>
+              </w:hyperlink>
+              <w:r>
+                <w:t xml:space="preserve"> </w:t>
+              </w:r>
+            </w:p>
+            <w:p>
+              <w:pPr>
+                <w:pStyle w:val="NormalWeb"/>
+                <w:ind w:left="567" w:hanging="567"/>
+              </w:pPr>
+              <w:r>
+                <w:t xml:space="preserve"> </w:t>
+              </w:r>
+              <w:r>
+                <w:rPr>
+                  <w:i/>
+                  <w:iCs/>
+                </w:rPr>
+                <w:t>3D printing and the environmental impact of manufacturing</w:t>
+              </w:r>
+              <w:r>
+                <w:t xml:space="preserve">. </w:t>
+              </w:r>
+              <w:proofErr w:type="spellStart"/>
+              <w:r>
+                <w:t>Markforged</w:t>
+              </w:r>
+              <w:proofErr w:type="spellEnd"/>
+              <w:r>
+                <w:t xml:space="preserve">. (n.d.). </w:t>
+              </w:r>
+              <w:hyperlink r:id="rId8" w:history="1">
+                <w:r>
+                  <w:rPr>
+                    <w:rStyle w:val="Hyperlink"/>
+                  </w:rPr>
+                  <w:t>https://markforged.com/resources/blog/3d-printing-and-the-environmental-impact-of-manufacturing</w:t>
+                </w:r>
+              </w:hyperlink>
+              <w:r>
+                <w:t xml:space="preserve">   </w:t>
+              </w:r>
+            </w:p>
+            <w:p>
+              <w:pPr>
+                <w:pStyle w:val="NormalWeb"/>
+                <w:ind w:left="567" w:hanging="567"/>
+              </w:pPr>
+              <w:r>
+                <w:rPr>
+                  <w:i/>
+                  <w:iCs/>
+                </w:rPr>
+                <w:lastRenderedPageBreak/>
+                <w:t>3D printing sustainability – Raise3D: Reliable, industrial grade 3D printer</w:t>
+              </w:r>
+              <w:r>
+                <w:t xml:space="preserve">. Raise3D. (n.d.). </w:t>
+              </w:r>
+              <w:hyperlink r:id="rId9" w:history="1">
+                <w:r>
+                  <w:rPr>
+                    <w:rStyle w:val="Hyperlink"/>
+                  </w:rPr>
+                  <w:t>https://www.raise3d.com/blog/3d-printing-sustainability/</w:t>
+                </w:r>
+              </w:hyperlink>
+              <w:r>
+                <w:t xml:space="preserve">   </w:t>
+              </w:r>
+            </w:p>
+            <w:p>
+              <w:pPr>
+                <w:pStyle w:val="NormalWeb"/>
+                <w:ind w:left="567" w:hanging="567"/>
+              </w:pPr>
+              <w:r>
+                <w:rPr>
+                  <w:i/>
+                  <w:iCs/>
+                </w:rPr>
+                <w:t>3D printing sustainable materials</w:t>
+              </w:r>
+              <w:r>
+                <w:t xml:space="preserve">. </w:t>
+              </w:r>
+              <w:proofErr w:type="spellStart"/>
+              <w:r>
+                <w:t>Sinterit</w:t>
+              </w:r>
+              <w:proofErr w:type="spellEnd"/>
+              <w:r>
+                <w:t xml:space="preserve">. (2025, August 7). </w:t>
+              </w:r>
+              <w:hyperlink r:id="rId10" w:history="1">
+                <w:r>
+                  <w:rPr>
+                    <w:rStyle w:val="Hyperlink"/>
+                  </w:rPr>
+                  <w:t>https://sinterit.com/3d-printing-guide/sustainability-in-3d-printing/3d-printing-sustainable-materials/</w:t>
+                </w:r>
+              </w:hyperlink>
+              <w:r>
+                <w:t xml:space="preserve">  </w:t>
+              </w:r>
+            </w:p>
+            <w:p>
+              <w:pPr>
+                <w:rPr>
+                  <w:rFonts w:ascii="Times New Roman" w:hAnsi="Times New Roman" w:cs="Times New Roman"/>
+                  <w:sz w:val="24"/>
+                  <w:szCs w:val="24"/>
+                </w:rPr>
+              </w:pPr>
+              <w:r>
+                <w:rPr>
+                  <w:rFonts w:ascii="Times New Roman" w:hAnsi="Times New Roman" w:cs="Times New Roman"/>
+                  <w:sz w:val="24"/>
+                  <w:szCs w:val="24"/>
+                </w:rPr>
+                <w:t xml:space="preserve">P., M. (2024, July 29). </w:t>
+              </w:r>
+              <w:r>
+                <w:rPr>
+                  <w:rFonts w:ascii="Times New Roman" w:hAnsi="Times New Roman" w:cs="Times New Roman"/>
+                  <w:i/>
+                  <w:iCs/>
+                  <w:sz w:val="24"/>
+                  <w:szCs w:val="24"/>
+                </w:rPr>
+                <w:t>10 reasons why 3D printing is considered sustainable</w:t>
+              </w:r>
+              <w:r>
+                <w:rPr>
+                  <w:rFonts w:ascii="Times New Roman" w:hAnsi="Times New Roman" w:cs="Times New Roman"/>
+                  <w:sz w:val="24"/>
+                  <w:szCs w:val="24"/>
+                </w:rPr>
+                <w:t xml:space="preserve">. 3Dnatives. </w:t>
+              </w:r>
+              <w:hyperlink r:id="rId11" w:history="1">
+                <w:r>
+                  <w:rPr>
+                    <w:rStyle w:val="Hyperlink"/>
+                    <w:rFonts w:ascii="Times New Roman" w:hAnsi="Times New Roman" w:cs="Times New Roman"/>
+                    <w:sz w:val="24"/>
+                    <w:szCs w:val="24"/>
+                  </w:rPr>
+                  <w:t>https://www.3dnatives.com/en/10-reasons-why-3d-printing-is-considered-sustainable-300720244/</w:t>
+                </w:r>
+              </w:hyperlink>
             </w:p>
           </w:sdtContent>
         </w:sdt>
@@ -315,8 +690,37 @@
     <w:p>
       <w:pPr>
         <w:rPr>
-          <w:sz w:val="36"/>
-          <w:szCs w:val="36"/>
+          <w:rFonts w:ascii="Times New Roman" w:hAnsi="Times New Roman" w:cs="Times New Roman"/>
+          <w:sz w:val="24"/>
+          <w:szCs w:val="24"/>
+        </w:rPr>
+      </w:pPr>
+    </w:p>
+    <w:p>
+      <w:pPr>
+        <w:rPr>
+          <w:rFonts w:ascii="Times New Roman" w:hAnsi="Times New Roman" w:cs="Times New Roman"/>
+          <w:sz w:val="24"/>
+          <w:szCs w:val="24"/>
+        </w:rPr>
+      </w:pPr>
+    </w:p>
+    <w:p>
+      <w:pPr>
+        <w:rPr>
+          <w:rFonts w:ascii="Times New Roman" w:hAnsi="Times New Roman" w:cs="Times New Roman"/>
+          <w:sz w:val="24"/>
+          <w:szCs w:val="24"/>
+        </w:rPr>
+      </w:pPr>
+    </w:p>
+    <w:p>
+      <w:pPr>
+        <w:jc w:val="center"/>
+        <w:rPr>
+          <w:rFonts w:ascii="Times New Roman" w:hAnsi="Times New Roman" w:cs="Times New Roman"/>
+          <w:sz w:val="24"/>
+          <w:szCs w:val="24"/>
         </w:rPr>
       </w:pPr>
     </w:p>
@@ -1254,6 +1658,48 @@
     <w:uiPriority w:val="37"/>
     <w:unhideWhenUsed/>
     <w:rsid w:val="007C7A5D"/>
+  </w:style>
+  <w:style w:type="paragraph" w:styleId="NormalWeb">
+    <w:name w:val="Normal (Web)"/>
+    <w:basedOn w:val="Normal"/>
+    <w:uiPriority w:val="99"/>
+    <w:semiHidden/>
+    <w:unhideWhenUsed/>
+    <w:rsid w:val="00802DD3"/>
+    <w:pPr>
+      <w:spacing w:before="100" w:beforeAutospacing="1" w:after="100" w:afterAutospacing="1" w:line="240" w:lineRule="auto"/>
+    </w:pPr>
+    <w:rPr>
+      <w:rFonts w:ascii="Times New Roman" w:eastAsia="Times New Roman" w:hAnsi="Times New Roman" w:cs="Times New Roman"/>
+      <w:kern w:val="0"/>
+      <w:sz w:val="24"/>
+      <w:szCs w:val="24"/>
+      <w:lang w:eastAsia="en-CA"/>
+      <w14:ligatures w14:val="none"/>
+    </w:rPr>
+  </w:style>
+  <w:style w:type="character" w:styleId="Hyperlink">
+    <w:name w:val="Hyperlink"/>
+    <w:basedOn w:val="DefaultParagraphFont"/>
+    <w:uiPriority w:val="99"/>
+    <w:unhideWhenUsed/>
+    <w:rsid w:val="00802DD3"/>
+    <w:rPr>
+      <w:color w:val="0563C1" w:themeColor="hyperlink"/>
+      <w:u w:val="single"/>
+    </w:rPr>
+  </w:style>
+  <w:style w:type="character" w:styleId="UnresolvedMention">
+    <w:name w:val="Unresolved Mention"/>
+    <w:basedOn w:val="DefaultParagraphFont"/>
+    <w:uiPriority w:val="99"/>
+    <w:semiHidden/>
+    <w:unhideWhenUsed/>
+    <w:rsid w:val="00802DD3"/>
+    <w:rPr>
+      <w:color w:val="605E5C"/>
+      <w:shd w:val="clear" w:color="auto" w:fill="E1DFDD"/>
+    </w:rPr>
   </w:style>
 </w:styles>
 </file>

</xml_diff>